<commit_message>
Publishing document with version 1.3.23
</commit_message>
<xml_diff>
--- a/puzzlescloud/advanced-1.3.23.docx
+++ b/puzzlescloud/advanced-1.3.23.docx
@@ -1139,7 +1139,7 @@
               <w:tab w:leader="dot" w:pos="9010" w:val="right"/>
             </w:tabs>
           </w:pPr>
-          <w:hyperlink w:anchor="_Toc16324030761769375055707397">
+          <w:hyperlink w:anchor="_Toc16324034619734598026351345">
             <w:r>
               <w:rPr>
                 <w:rStyle w:val="IndexLink"/>
@@ -1175,7 +1175,7 @@
               <w:rPr>
                 <w:noProof/>
               </w:rPr>
-              <w:instrText>PAGEREF  _Toc16324030761769375055707397 \h</w:instrText>
+              <w:instrText>PAGEREF  _Toc16324034619734598026351345 \h</w:instrText>
             </w:r>
             <w:r>
               <w:rPr>
@@ -1210,7 +1210,7 @@
               <w:tab w:leader="dot" w:pos="9010" w:val="right"/>
             </w:tabs>
           </w:pPr>
-          <w:hyperlink w:anchor="_Toc16324030762108485511929719">
+          <w:hyperlink w:anchor="_Toc16324034620311429898464467">
             <w:r>
               <w:rPr>
                 <w:rStyle w:val="IndexLink"/>
@@ -1246,7 +1246,7 @@
               <w:rPr>
                 <w:noProof/>
               </w:rPr>
-              <w:instrText>PAGEREF  _Toc16324030762108485511929719 \h</w:instrText>
+              <w:instrText>PAGEREF  _Toc16324034620311429898464467 \h</w:instrText>
             </w:r>
             <w:r>
               <w:rPr>
@@ -1442,7 +1442,7 @@
             </w:rPr>
             <w:fldChar w:fldCharType="separate"/>
           </w:r>
-          <w:hyperlink w:anchor="_Toc16324030764149184962295012">
+          <w:hyperlink w:anchor="_Toc16324034623071375434708070">
             <w:r>
               <w:rPr>
                 <w:rStyle w:val="IndexLink"/>
@@ -1466,7 +1466,7 @@
               <w:rPr>
                 <w:noProof/>
               </w:rPr>
-              <w:instrText>PAGEREF _Toc16324030764149184962295012 \h \z</w:instrText>
+              <w:instrText>PAGEREF _Toc16324034623071375434708070 \h \z</w:instrText>
             </w:r>
             <w:r>
               <w:rPr>
@@ -2219,7 +2219,7 @@
       <w:pPr>
         <w:pStyle w:val="Heading1"/>
       </w:pPr>
-      <w:bookmarkStart w:name="_Toc16324030761769375055707397" w:id="1"/>
+      <w:bookmarkStart w:name="_Toc16324034619734598026351345" w:id="1"/>
       <w:r>
         <w:rPr>
           <w:rStyle w:val=""/>
@@ -2247,7 +2247,7 @@
       <w:pPr>
         <w:pStyle w:val="Heading2"/>
       </w:pPr>
-      <w:bookmarkStart w:name="_Toc16324030762108485511929719" w:id="1"/>
+      <w:bookmarkStart w:name="_Toc16324034620311429898464467" w:id="1"/>
       <w:r>
         <w:rPr>
           <w:rStyle w:val=""/>
@@ -2438,7 +2438,7 @@
       <w:pPr>
         <w:pStyle w:val="PCFigureCaption"/>
       </w:pPr>
-      <w:bookmarkStart w:name="_Toc16324030764149184962295012" w:id="1"/>
+      <w:bookmarkStart w:name="_Toc16324034623071375434708070" w:id="1"/>
       <w:r>
         <w:rPr>
           <w:rStyle w:val=""/>

</xml_diff>